<commit_message>
tabeller anpassade för word
</commit_message>
<xml_diff>
--- a/gender.table.docx
+++ b/gender.table.docx
@@ -1047,6 +1047,240 @@
             </w:pPr>
             <w:r>
               <w:t>-1.23 ( -2.67 - -0.53 )</w:t>
+            </w:r>
+          </w:p>
+        </w:tc>
+      </w:tr>
+    </w:tbl>
+    <w:tbl>
+      <w:tblPr>
+        <w:tblStyle w:val="TableauNormal"/>
+        <w:tblLayout w:type="autofit"/>
+        <w:jc w:val="center"/>
+        <w:tblW w:type="pct" w:w="5000"/>
+        <w:tblLook w:firstRow="1" w:lastRow="0" w:firstColumn="0" w:lastColumn="0" w:noHBand="0" w:noVBand="1"/>
+      </w:tblPr>
+      <w:tr>
+        <w:trPr>
+          <w:tblHeader/>
+        </w:trPr>
+        <w:tc>
+          <w:p>
+            <w:pPr>
+              <w:pStyle w:val="Normal"/>
+            </w:pPr>
+            <w:r>
+              <w:t>Men</w:t>
+            </w:r>
+          </w:p>
+        </w:tc>
+        <w:tc>
+          <w:p>
+            <w:pPr>
+              <w:pStyle w:val="Normal"/>
+            </w:pPr>
+            <w:r>
+              <w:t>Women</w:t>
+            </w:r>
+          </w:p>
+        </w:tc>
+      </w:tr>
+      <w:tr>
+        <w:tc>
+          <w:p>
+            <w:pPr>
+              <w:pStyle w:val="Normal"/>
+            </w:pPr>
+            <w:r>
+              <w:t>1.23 ( 0.53 - 2.67 )</w:t>
+            </w:r>
+          </w:p>
+        </w:tc>
+        <w:tc>
+          <w:p>
+            <w:pPr>
+              <w:pStyle w:val="Normal"/>
+            </w:pPr>
+            <w:r>
+              <w:t>-</w:t>
+            </w:r>
+          </w:p>
+        </w:tc>
+      </w:tr>
+      <w:tr>
+        <w:tc>
+          <w:p>
+            <w:pPr>
+              <w:pStyle w:val="Normal"/>
+            </w:pPr>
+            <w:r>
+              <w:t>-</w:t>
+            </w:r>
+          </w:p>
+        </w:tc>
+        <w:tc>
+          <w:p>
+            <w:pPr>
+              <w:pStyle w:val="Normal"/>
+            </w:pPr>
+            <w:r>
+              <w:t>-1.23 ( -2.67 - -0.53 )</w:t>
+            </w:r>
+          </w:p>
+        </w:tc>
+      </w:tr>
+    </w:tbl>
+    <w:tbl>
+      <w:tblPr>
+        <w:tblStyle w:val="TableauNormal"/>
+        <w:tblLayout w:type="autofit"/>
+        <w:jc w:val="center"/>
+        <w:tblW w:type="pct" w:w="5000"/>
+        <w:tblLook w:firstRow="1" w:lastRow="0" w:firstColumn="0" w:lastColumn="0" w:noHBand="0" w:noVBand="1"/>
+      </w:tblPr>
+      <w:tr>
+        <w:trPr>
+          <w:tblHeader/>
+        </w:trPr>
+        <w:tc>
+          <w:p>
+            <w:pPr>
+              <w:pStyle w:val="Normal"/>
+            </w:pPr>
+            <w:r>
+              <w:t>Men</w:t>
+            </w:r>
+          </w:p>
+        </w:tc>
+        <w:tc>
+          <w:p>
+            <w:pPr>
+              <w:pStyle w:val="Normal"/>
+            </w:pPr>
+            <w:r>
+              <w:t>Women</w:t>
+            </w:r>
+          </w:p>
+        </w:tc>
+      </w:tr>
+      <w:tr>
+        <w:tc>
+          <w:p>
+            <w:pPr>
+              <w:pStyle w:val="Normal"/>
+            </w:pPr>
+            <w:r>
+              <w:t>1.23 ( 0.53 - 2.67 )</w:t>
+            </w:r>
+          </w:p>
+        </w:tc>
+        <w:tc>
+          <w:p>
+            <w:pPr>
+              <w:pStyle w:val="Normal"/>
+            </w:pPr>
+            <w:r>
+              <w:t>-</w:t>
+            </w:r>
+          </w:p>
+        </w:tc>
+      </w:tr>
+      <w:tr>
+        <w:tc>
+          <w:p>
+            <w:pPr>
+              <w:pStyle w:val="Normal"/>
+            </w:pPr>
+            <w:r>
+              <w:t>-</w:t>
+            </w:r>
+          </w:p>
+        </w:tc>
+        <w:tc>
+          <w:p>
+            <w:pPr>
+              <w:pStyle w:val="Normal"/>
+            </w:pPr>
+            <w:r>
+              <w:t>-1.23 ( -2.67 - -0.53 )</w:t>
+            </w:r>
+          </w:p>
+        </w:tc>
+      </w:tr>
+    </w:tbl>
+    <w:tbl>
+      <w:tblPr>
+        <w:tblStyle w:val="TableauNormal"/>
+        <w:tblLayout w:type="autofit"/>
+        <w:jc w:val="center"/>
+        <w:tblW w:type="pct" w:w="5000"/>
+        <w:tblLook w:firstRow="1" w:lastRow="0" w:firstColumn="0" w:lastColumn="0" w:noHBand="0" w:noVBand="1"/>
+      </w:tblPr>
+      <w:tr>
+        <w:trPr>
+          <w:tblHeader/>
+        </w:trPr>
+        <w:tc>
+          <w:p>
+            <w:pPr>
+              <w:pStyle w:val="Normal"/>
+            </w:pPr>
+            <w:r>
+              <w:t>Minor Trauma</w:t>
+            </w:r>
+          </w:p>
+        </w:tc>
+        <w:tc>
+          <w:p>
+            <w:pPr>
+              <w:pStyle w:val="Normal"/>
+            </w:pPr>
+            <w:r>
+              <w:t>Major Trauma</w:t>
+            </w:r>
+          </w:p>
+        </w:tc>
+      </w:tr>
+      <w:tr>
+        <w:tc>
+          <w:p>
+            <w:pPr>
+              <w:pStyle w:val="Normal"/>
+            </w:pPr>
+            <w:r>
+              <w:t>-9.03 ( -10.71 - -7.52 )</w:t>
+            </w:r>
+          </w:p>
+        </w:tc>
+        <w:tc>
+          <w:p>
+            <w:pPr>
+              <w:pStyle w:val="Normal"/>
+            </w:pPr>
+            <w:r>
+              <w:t>-</w:t>
+            </w:r>
+          </w:p>
+        </w:tc>
+      </w:tr>
+      <w:tr>
+        <w:tc>
+          <w:p>
+            <w:pPr>
+              <w:pStyle w:val="Normal"/>
+            </w:pPr>
+            <w:r>
+              <w:t>-</w:t>
+            </w:r>
+          </w:p>
+        </w:tc>
+        <w:tc>
+          <w:p>
+            <w:pPr>
+              <w:pStyle w:val="Normal"/>
+            </w:pPr>
+            <w:r>
+              <w:t>9.03 ( 7.52 - 10.71 )</w:t>
             </w:r>
           </w:p>
         </w:tc>

</xml_diff>